<commit_message>
Amélioration des possibilités de génération word via usage des signets
</commit_message>
<xml_diff>
--- a/src/main/webapp/doc/template-multi-candidatures.docx
+++ b/src/main/webapp/doc/template-multi-candidatures.docx
@@ -88,7 +88,7 @@
         </w:rPr>
         <w:t xml:space="preserve"> L’EMPLOI </w:t>
       </w:r>
-      <w:bookmarkStart w:id="0" w:name="n_emploi"/>
+      <w:bookmarkStart w:id="0" w:name="candidature_poste_numEmploi"/>
       <w:r>
         <w:rPr>
           <w:b/>
@@ -97,8 +97,8 @@
         </w:rPr>
         <w:t>N° emploi</w:t>
       </w:r>
-      <w:bookmarkEnd w:id="0"/>
     </w:p>
+    <w:bookmarkEnd w:id="0"/>
     <w:p>
       <w:pPr>
         <w:ind w:left="-360"/>
@@ -212,7 +212,6 @@
               </w:rPr>
             </w:pPr>
             <w:bookmarkStart w:id="1" w:name="Civilite"/>
-            <w:bookmarkStart w:id="2" w:name="_GoBack"/>
             <w:r>
               <w:rPr>
                 <w:sz w:val="20"/>
@@ -220,7 +219,6 @@
               <w:t>Civilité</w:t>
             </w:r>
             <w:bookmarkEnd w:id="1"/>
-            <w:bookmarkEnd w:id="2"/>
           </w:p>
         </w:tc>
         <w:tc>
@@ -233,14 +231,14 @@
                 <w:sz w:val="20"/>
               </w:rPr>
             </w:pPr>
-            <w:bookmarkStart w:id="3" w:name="Nom"/>
+            <w:bookmarkStart w:id="2" w:name="candidature_candidat_nom"/>
             <w:r>
               <w:rPr>
                 <w:sz w:val="20"/>
               </w:rPr>
               <w:t>Nom</w:t>
             </w:r>
-            <w:bookmarkEnd w:id="3"/>
+            <w:bookmarkEnd w:id="2"/>
           </w:p>
         </w:tc>
         <w:tc>
@@ -253,13 +251,15 @@
                 <w:sz w:val="20"/>
               </w:rPr>
             </w:pPr>
-            <w:bookmarkStart w:id="4" w:name="Prenom"/>
+            <w:bookmarkStart w:id="3" w:name="candidature_candidat_prenom"/>
+            <w:bookmarkStart w:id="4" w:name="_GoBack"/>
             <w:r>
               <w:rPr>
                 <w:sz w:val="20"/>
               </w:rPr>
               <w:t>Prénom</w:t>
             </w:r>
+            <w:bookmarkEnd w:id="3"/>
             <w:bookmarkEnd w:id="4"/>
           </w:p>
         </w:tc>
@@ -1483,7 +1483,7 @@
 </file>
 
 <file path=customXml/itemProps1.xml><?xml version="1.0" encoding="utf-8"?>
-<ds:datastoreItem xmlns:ds="http://schemas.openxmlformats.org/officeDocument/2006/customXml" ds:itemID="{73BACF3D-EDD1-47AD-B53E-D20B61688A94}">
+<ds:datastoreItem xmlns:ds="http://schemas.openxmlformats.org/officeDocument/2006/customXml" ds:itemID="{C3B0B134-451C-46EC-914B-A9C66DCB4A6B}">
   <ds:schemaRefs>
     <ds:schemaRef ds:uri="http://schemas.openxmlformats.org/officeDocument/2006/bibliography"/>
   </ds:schemaRefs>

</xml_diff>